<commit_message>
I finally finished this i think
</commit_message>
<xml_diff>
--- a/CIS-CSC-446-546_Unit06_Microservices-Dev-Deploy_Project_InventoryApp.docx
+++ b/CIS-CSC-446-546_Unit06_Microservices-Dev-Deploy_Project_InventoryApp.docx
@@ -6144,6 +6144,7 @@
       <w:r>
         <w:rPr>
           <w:rFonts w:cs="Courier New"/>
+          <w:noProof/>
         </w:rPr>
         <w:drawing>
           <wp:inline distT="0" distB="0" distL="0" distR="0" wp14:anchorId="3341F43F" wp14:editId="1C7149F7">
@@ -6289,6 +6290,7 @@
       <w:r>
         <w:rPr>
           <w:rFonts w:cs="Courier New"/>
+          <w:noProof/>
         </w:rPr>
         <w:lastRenderedPageBreak/>
         <w:drawing>
@@ -9432,6 +9434,7 @@
       <w:r>
         <w:rPr>
           <w:rFonts w:cs="Courier New"/>
+          <w:noProof/>
         </w:rPr>
         <w:lastRenderedPageBreak/>
         <w:drawing>
@@ -9674,7 +9677,23 @@
           <w:b/>
           <w:bCs/>
         </w:rPr>
-        <w:t xml:space="preserve"> run dev</w:t>
+        <w:t xml:space="preserve"> run </w:t>
+      </w:r>
+      <w:r>
+        <w:rPr>
+          <w:rFonts w:ascii="Courier New" w:hAnsi="Courier New" w:cs="Courier New"/>
+          <w:b/>
+          <w:bCs/>
+        </w:rPr>
+        <w:t>start //</w:t>
+      </w:r>
+      <w:r>
+        <w:rPr>
+          <w:rFonts w:ascii="Courier New" w:hAnsi="Courier New" w:cs="Courier New"/>
+          <w:b/>
+          <w:bCs/>
+        </w:rPr>
+        <w:t>dev</w:t>
       </w:r>
     </w:p>
     <w:p>
@@ -9705,25 +9724,7 @@
             <w:b/>
             <w:bCs/>
           </w:rPr>
-          <w:t>http://localh</w:t>
-        </w:r>
-        <w:r>
-          <w:rPr>
-            <w:rStyle w:val="Hyperlink"/>
-            <w:rFonts w:ascii="Courier New" w:hAnsi="Courier New" w:cs="Courier New"/>
-            <w:b/>
-            <w:bCs/>
-          </w:rPr>
-          <w:t>o</w:t>
-        </w:r>
-        <w:r>
-          <w:rPr>
-            <w:rStyle w:val="Hyperlink"/>
-            <w:rFonts w:ascii="Courier New" w:hAnsi="Courier New" w:cs="Courier New"/>
-            <w:b/>
-            <w:bCs/>
-          </w:rPr>
-          <w:t>st:3000/</w:t>
+          <w:t>http://localhost:3000/</w:t>
         </w:r>
       </w:hyperlink>
     </w:p>
@@ -10332,6 +10333,7 @@
           <w:lang w:val="fr-FR"/>
           <w14:ligatures w14:val="none"/>
         </w:rPr>
+        <w:lastRenderedPageBreak/>
         <w:t>RUN</w:t>
       </w:r>
       <w:r>
@@ -10424,7 +10426,6 @@
           <w:lang w:val="fr-FR"/>
           <w14:ligatures w14:val="none"/>
         </w:rPr>
-        <w:lastRenderedPageBreak/>
         <w:t># copy app source code</w:t>
       </w:r>
     </w:p>
@@ -10695,6 +10696,7 @@
       <w:r>
         <w:rPr>
           <w:rFonts w:ascii="Consolas" w:eastAsia="Times New Roman" w:hAnsi="Consolas" w:cs="Times New Roman"/>
+          <w:noProof/>
           <w:color w:val="000000"/>
           <w:kern w:val="0"/>
           <w:sz w:val="21"/>
@@ -10905,6 +10907,7 @@
           <w:rFonts w:ascii="Courier New" w:hAnsi="Courier New" w:cs="Courier New"/>
           <w:b/>
           <w:bCs/>
+          <w:noProof/>
         </w:rPr>
         <w:lastRenderedPageBreak/>
         <w:drawing>
@@ -11030,6 +11033,7 @@
           <w:rFonts w:ascii="Courier New" w:hAnsi="Courier New" w:cs="Courier New"/>
           <w:b/>
           <w:bCs/>
+          <w:noProof/>
           <w:sz w:val="22"/>
           <w:szCs w:val="22"/>
         </w:rPr>
@@ -11179,6 +11183,9 @@
         <w:ind w:left="360"/>
       </w:pPr>
       <w:r>
+        <w:rPr>
+          <w:noProof/>
+        </w:rPr>
         <w:lastRenderedPageBreak/>
         <w:drawing>
           <wp:inline distT="0" distB="0" distL="0" distR="0" wp14:anchorId="1B75A6CF" wp14:editId="1F05C52B">
@@ -11248,6 +11255,53 @@
         </w:rPr>
         <w:t>2025-04-15 17:07:04 Sample app is listening on port 8080</w:t>
       </w:r>
+      <w:r>
+        <w:rPr>
+          <w:noProof/>
+        </w:rPr>
+        <w:t xml:space="preserve"> </w:t>
+      </w:r>
+      <w:r>
+        <w:rPr>
+          <w:rFonts w:ascii="Courier New" w:hAnsi="Courier New" w:cs="Courier New"/>
+          <w:noProof/>
+        </w:rPr>
+        <w:drawing>
+          <wp:inline distT="0" distB="0" distL="0" distR="0" wp14:anchorId="6CED6B90" wp14:editId="6B44547E">
+            <wp:extent cx="3486637" cy="314369"/>
+            <wp:effectExtent l="0" t="0" r="0" b="9525"/>
+            <wp:docPr id="161973983" name="Picture 1"/>
+            <wp:cNvGraphicFramePr>
+              <a:graphicFrameLocks xmlns:a="http://schemas.openxmlformats.org/drawingml/2006/main" noChangeAspect="1"/>
+            </wp:cNvGraphicFramePr>
+            <a:graphic xmlns:a="http://schemas.openxmlformats.org/drawingml/2006/main">
+              <a:graphicData uri="http://schemas.openxmlformats.org/drawingml/2006/picture">
+                <pic:pic xmlns:pic="http://schemas.openxmlformats.org/drawingml/2006/picture">
+                  <pic:nvPicPr>
+                    <pic:cNvPr id="161973983" name=""/>
+                    <pic:cNvPicPr/>
+                  </pic:nvPicPr>
+                  <pic:blipFill>
+                    <a:blip r:embed="rId55"/>
+                    <a:stretch>
+                      <a:fillRect/>
+                    </a:stretch>
+                  </pic:blipFill>
+                  <pic:spPr>
+                    <a:xfrm>
+                      <a:off x="0" y="0"/>
+                      <a:ext cx="3486637" cy="314369"/>
+                    </a:xfrm>
+                    <a:prstGeom prst="rect">
+                      <a:avLst/>
+                    </a:prstGeom>
+                  </pic:spPr>
+                </pic:pic>
+              </a:graphicData>
+            </a:graphic>
+          </wp:inline>
+        </w:drawing>
+      </w:r>
     </w:p>
     <w:p>
       <w:pPr>
@@ -11259,24 +11313,12 @@
       <w:r>
         <w:t xml:space="preserve">Open a browser and enter the URL: </w:t>
       </w:r>
-      <w:hyperlink r:id="rId55" w:history="1">
+      <w:hyperlink r:id="rId56" w:history="1">
         <w:r>
           <w:rPr>
             <w:rStyle w:val="Hyperlink"/>
           </w:rPr>
-          <w:t>http://127.0.</w:t>
-        </w:r>
-        <w:r>
-          <w:rPr>
-            <w:rStyle w:val="Hyperlink"/>
-          </w:rPr>
-          <w:t>0</w:t>
-        </w:r>
-        <w:r>
-          <w:rPr>
-            <w:rStyle w:val="Hyperlink"/>
-          </w:rPr>
-          <w:t>.1:8080/inventory/3</w:t>
+          <w:t>http://127.0.0.1:8080/inventory/3</w:t>
         </w:r>
       </w:hyperlink>
       <w:r>
@@ -11314,7 +11356,7 @@
                     <pic:cNvPicPr/>
                   </pic:nvPicPr>
                   <pic:blipFill>
-                    <a:blip r:embed="rId56"/>
+                    <a:blip r:embed="rId57"/>
                     <a:stretch>
                       <a:fillRect/>
                     </a:stretch>
@@ -11334,6 +11376,52 @@
           </wp:inline>
         </w:drawing>
       </w:r>
+      <w:r>
+        <w:rPr>
+          <w:noProof/>
+        </w:rPr>
+        <w:t xml:space="preserve"> </w:t>
+      </w:r>
+      <w:r>
+        <w:rPr>
+          <w:noProof/>
+        </w:rPr>
+        <w:drawing>
+          <wp:inline distT="0" distB="0" distL="0" distR="0" wp14:anchorId="0C0E9B50" wp14:editId="7EE15817">
+            <wp:extent cx="4039164" cy="2762636"/>
+            <wp:effectExtent l="0" t="0" r="0" b="0"/>
+            <wp:docPr id="1344550904" name="Picture 1" descr="A screenshot of a computer program&#10;&#10;AI-generated content may be incorrect."/>
+            <wp:cNvGraphicFramePr>
+              <a:graphicFrameLocks xmlns:a="http://schemas.openxmlformats.org/drawingml/2006/main" noChangeAspect="1"/>
+            </wp:cNvGraphicFramePr>
+            <a:graphic xmlns:a="http://schemas.openxmlformats.org/drawingml/2006/main">
+              <a:graphicData uri="http://schemas.openxmlformats.org/drawingml/2006/picture">
+                <pic:pic xmlns:pic="http://schemas.openxmlformats.org/drawingml/2006/picture">
+                  <pic:nvPicPr>
+                    <pic:cNvPr id="1344550904" name="Picture 1" descr="A screenshot of a computer program&#10;&#10;AI-generated content may be incorrect."/>
+                    <pic:cNvPicPr/>
+                  </pic:nvPicPr>
+                  <pic:blipFill>
+                    <a:blip r:embed="rId58"/>
+                    <a:stretch>
+                      <a:fillRect/>
+                    </a:stretch>
+                  </pic:blipFill>
+                  <pic:spPr>
+                    <a:xfrm>
+                      <a:off x="0" y="0"/>
+                      <a:ext cx="4039164" cy="2762636"/>
+                    </a:xfrm>
+                    <a:prstGeom prst="rect">
+                      <a:avLst/>
+                    </a:prstGeom>
+                  </pic:spPr>
+                </pic:pic>
+              </a:graphicData>
+            </a:graphic>
+          </wp:inline>
+        </w:drawing>
+      </w:r>
     </w:p>
     <w:p>
       <w:pPr>
@@ -11345,7 +11433,7 @@
       <w:r>
         <w:t xml:space="preserve">Alternatively, from your web browser, you can navigate to </w:t>
       </w:r>
-      <w:hyperlink r:id="rId57" w:history="1">
+      <w:hyperlink r:id="rId59" w:history="1">
         <w:r>
           <w:rPr>
             <w:rStyle w:val="Hyperlink"/>
@@ -11362,6 +11450,7 @@
         <w:rPr>
           <w:noProof/>
         </w:rPr>
+        <w:lastRenderedPageBreak/>
         <w:drawing>
           <wp:inline distT="0" distB="0" distL="0" distR="0" wp14:anchorId="3C95A84D" wp14:editId="2A221276">
             <wp:extent cx="5972175" cy="4049083"/>
@@ -11378,7 +11467,7 @@
                     <pic:cNvPicPr/>
                   </pic:nvPicPr>
                   <pic:blipFill>
-                    <a:blip r:embed="rId58"/>
+                    <a:blip r:embed="rId60"/>
                     <a:stretch>
                       <a:fillRect/>
                     </a:stretch>
@@ -11406,6 +11495,52 @@
         </w:drawing>
       </w:r>
       <w:r>
+        <w:rPr>
+          <w:noProof/>
+        </w:rPr>
+        <w:t xml:space="preserve"> </w:t>
+      </w:r>
+      <w:r>
+        <w:rPr>
+          <w:noProof/>
+        </w:rPr>
+        <w:drawing>
+          <wp:inline distT="0" distB="0" distL="0" distR="0" wp14:anchorId="223809EA" wp14:editId="3EA83C76">
+            <wp:extent cx="5943600" cy="3552190"/>
+            <wp:effectExtent l="0" t="0" r="0" b="0"/>
+            <wp:docPr id="1274236407" name="Picture 1" descr="A screenshot of a computer&#10;&#10;AI-generated content may be incorrect."/>
+            <wp:cNvGraphicFramePr>
+              <a:graphicFrameLocks xmlns:a="http://schemas.openxmlformats.org/drawingml/2006/main" noChangeAspect="1"/>
+            </wp:cNvGraphicFramePr>
+            <a:graphic xmlns:a="http://schemas.openxmlformats.org/drawingml/2006/main">
+              <a:graphicData uri="http://schemas.openxmlformats.org/drawingml/2006/picture">
+                <pic:pic xmlns:pic="http://schemas.openxmlformats.org/drawingml/2006/picture">
+                  <pic:nvPicPr>
+                    <pic:cNvPr id="1274236407" name="Picture 1" descr="A screenshot of a computer&#10;&#10;AI-generated content may be incorrect."/>
+                    <pic:cNvPicPr/>
+                  </pic:nvPicPr>
+                  <pic:blipFill>
+                    <a:blip r:embed="rId61"/>
+                    <a:stretch>
+                      <a:fillRect/>
+                    </a:stretch>
+                  </pic:blipFill>
+                  <pic:spPr>
+                    <a:xfrm>
+                      <a:off x="0" y="0"/>
+                      <a:ext cx="5943600" cy="3552190"/>
+                    </a:xfrm>
+                    <a:prstGeom prst="rect">
+                      <a:avLst/>
+                    </a:prstGeom>
+                  </pic:spPr>
+                </pic:pic>
+              </a:graphicData>
+            </a:graphic>
+          </wp:inline>
+        </w:drawing>
+      </w:r>
+      <w:r>
         <w:t xml:space="preserve"> </w:t>
       </w:r>
     </w:p>
@@ -11419,6 +11554,7 @@
         <w:jc w:val="both"/>
       </w:pPr>
       <w:r>
+        <w:lastRenderedPageBreak/>
         <w:t xml:space="preserve">If steps 7 and 8 do not </w:t>
       </w:r>
       <w:proofErr w:type="gramStart"/>
@@ -11464,11 +11600,7 @@
         <w:t>ocalhost’</w:t>
       </w:r>
       <w:r>
-        <w:t xml:space="preserve"> for the web app is the </w:t>
-      </w:r>
-      <w:r>
-        <w:lastRenderedPageBreak/>
-        <w:t xml:space="preserve">Docker container when </w:t>
+        <w:t xml:space="preserve"> for the web app is the Docker container when </w:t>
       </w:r>
       <w:r>
         <w:rPr>
@@ -13180,6 +13312,7 @@
           <w:szCs w:val="21"/>
           <w14:ligatures w14:val="none"/>
         </w:rPr>
+        <w:lastRenderedPageBreak/>
         <w:t>const</w:t>
       </w:r>
       <w:r>
@@ -13401,7 +13534,6 @@
           <w:kern w:val="0"/>
           <w14:ligatures w14:val="none"/>
         </w:rPr>
-        <w:lastRenderedPageBreak/>
         <w:t>Edit the portion of</w:t>
       </w:r>
       <w:r>
@@ -14718,7 +14850,7 @@
         </w:rPr>
         <w:t xml:space="preserve">Let’s test the POST route in server.js. Use Postman and create a POST request with the URL: </w:t>
       </w:r>
-      <w:hyperlink r:id="rId59" w:history="1">
+      <w:hyperlink r:id="rId62" w:history="1">
         <w:r>
           <w:rPr>
             <w:rStyle w:val="Hyperlink"/>
@@ -14946,6 +15078,106 @@
         <w:shd w:val="clear" w:color="auto" w:fill="FFFFFF"/>
         <w:spacing w:after="0" w:line="270" w:lineRule="atLeast"/>
         <w:rPr>
+          <w:rFonts w:eastAsia="Times New Roman" w:cs="Courier New"/>
+          <w:color w:val="000000"/>
+          <w:kern w:val="0"/>
+          <w14:ligatures w14:val="none"/>
+        </w:rPr>
+      </w:pPr>
+      <w:r>
+        <w:rPr>
+          <w:rFonts w:eastAsia="Times New Roman" w:cs="Courier New"/>
+          <w:color w:val="000000"/>
+          <w:kern w:val="0"/>
+          <w14:ligatures w14:val="none"/>
+        </w:rPr>
+        <w:lastRenderedPageBreak/>
+        <w:drawing>
+          <wp:inline distT="0" distB="0" distL="0" distR="0" wp14:anchorId="730780C5" wp14:editId="2170E2E7">
+            <wp:extent cx="5658640" cy="6582694"/>
+            <wp:effectExtent l="0" t="0" r="0" b="8890"/>
+            <wp:docPr id="1060783992" name="Picture 1" descr="A screenshot of a computer&#10;&#10;AI-generated content may be incorrect."/>
+            <wp:cNvGraphicFramePr>
+              <a:graphicFrameLocks xmlns:a="http://schemas.openxmlformats.org/drawingml/2006/main" noChangeAspect="1"/>
+            </wp:cNvGraphicFramePr>
+            <a:graphic xmlns:a="http://schemas.openxmlformats.org/drawingml/2006/main">
+              <a:graphicData uri="http://schemas.openxmlformats.org/drawingml/2006/picture">
+                <pic:pic xmlns:pic="http://schemas.openxmlformats.org/drawingml/2006/picture">
+                  <pic:nvPicPr>
+                    <pic:cNvPr id="1060783992" name="Picture 1" descr="A screenshot of a computer&#10;&#10;AI-generated content may be incorrect."/>
+                    <pic:cNvPicPr/>
+                  </pic:nvPicPr>
+                  <pic:blipFill>
+                    <a:blip r:embed="rId63"/>
+                    <a:stretch>
+                      <a:fillRect/>
+                    </a:stretch>
+                  </pic:blipFill>
+                  <pic:spPr>
+                    <a:xfrm>
+                      <a:off x="0" y="0"/>
+                      <a:ext cx="5658640" cy="6582694"/>
+                    </a:xfrm>
+                    <a:prstGeom prst="rect">
+                      <a:avLst/>
+                    </a:prstGeom>
+                  </pic:spPr>
+                </pic:pic>
+              </a:graphicData>
+            </a:graphic>
+          </wp:inline>
+        </w:drawing>
+      </w:r>
+      <w:r>
+        <w:rPr>
+          <w:rFonts w:eastAsia="Times New Roman" w:cs="Courier New"/>
+          <w:color w:val="000000"/>
+          <w:kern w:val="0"/>
+          <w14:ligatures w14:val="none"/>
+        </w:rPr>
+        <w:lastRenderedPageBreak/>
+        <w:drawing>
+          <wp:inline distT="0" distB="0" distL="0" distR="0" wp14:anchorId="34BE4F26" wp14:editId="2B143A54">
+            <wp:extent cx="5943600" cy="2469515"/>
+            <wp:effectExtent l="0" t="0" r="0" b="6985"/>
+            <wp:docPr id="1802631919" name="Picture 1" descr="A screenshot of a computer&#10;&#10;AI-generated content may be incorrect."/>
+            <wp:cNvGraphicFramePr>
+              <a:graphicFrameLocks xmlns:a="http://schemas.openxmlformats.org/drawingml/2006/main" noChangeAspect="1"/>
+            </wp:cNvGraphicFramePr>
+            <a:graphic xmlns:a="http://schemas.openxmlformats.org/drawingml/2006/main">
+              <a:graphicData uri="http://schemas.openxmlformats.org/drawingml/2006/picture">
+                <pic:pic xmlns:pic="http://schemas.openxmlformats.org/drawingml/2006/picture">
+                  <pic:nvPicPr>
+                    <pic:cNvPr id="1802631919" name="Picture 1" descr="A screenshot of a computer&#10;&#10;AI-generated content may be incorrect."/>
+                    <pic:cNvPicPr/>
+                  </pic:nvPicPr>
+                  <pic:blipFill>
+                    <a:blip r:embed="rId64"/>
+                    <a:stretch>
+                      <a:fillRect/>
+                    </a:stretch>
+                  </pic:blipFill>
+                  <pic:spPr>
+                    <a:xfrm>
+                      <a:off x="0" y="0"/>
+                      <a:ext cx="5943600" cy="2469515"/>
+                    </a:xfrm>
+                    <a:prstGeom prst="rect">
+                      <a:avLst/>
+                    </a:prstGeom>
+                  </pic:spPr>
+                </pic:pic>
+              </a:graphicData>
+            </a:graphic>
+          </wp:inline>
+        </w:drawing>
+      </w:r>
+    </w:p>
+    <w:p>
+      <w:pPr>
+        <w:shd w:val="clear" w:color="auto" w:fill="FFFFFF"/>
+        <w:spacing w:after="0" w:line="270" w:lineRule="atLeast"/>
+        <w:rPr>
           <w:rFonts w:ascii="Courier New" w:eastAsia="Times New Roman" w:hAnsi="Courier New" w:cs="Courier New"/>
           <w:color w:val="000000"/>
           <w:kern w:val="0"/>
@@ -14960,7 +15192,6 @@
           <w:kern w:val="0"/>
           <w14:ligatures w14:val="none"/>
         </w:rPr>
-        <w:lastRenderedPageBreak/>
         <w:drawing>
           <wp:inline distT="0" distB="0" distL="0" distR="0" wp14:anchorId="47B06C04" wp14:editId="7AFF4EEC">
             <wp:extent cx="5629275" cy="4085434"/>
@@ -14977,7 +15208,7 @@
                     <pic:cNvPicPr/>
                   </pic:nvPicPr>
                   <pic:blipFill>
-                    <a:blip r:embed="rId60"/>
+                    <a:blip r:embed="rId65"/>
                     <a:stretch>
                       <a:fillRect/>
                     </a:stretch>
@@ -18188,6 +18419,58 @@
     </w:p>
     <w:p>
       <w:pPr>
+        <w:rPr>
+          <w:rFonts w:ascii="Courier New" w:hAnsi="Courier New" w:cs="Courier New"/>
+          <w:b/>
+          <w:bCs/>
+        </w:rPr>
+      </w:pPr>
+      <w:r>
+        <w:rPr>
+          <w:rFonts w:ascii="Courier New" w:hAnsi="Courier New" w:cs="Courier New"/>
+          <w:b/>
+          <w:bCs/>
+        </w:rPr>
+        <w:lastRenderedPageBreak/>
+        <w:drawing>
+          <wp:inline distT="0" distB="0" distL="0" distR="0" wp14:anchorId="5C97B992" wp14:editId="0C26F864">
+            <wp:extent cx="5943600" cy="1586230"/>
+            <wp:effectExtent l="0" t="0" r="0" b="0"/>
+            <wp:docPr id="230635734" name="Picture 1" descr="A screenshot of a computer&#10;&#10;AI-generated content may be incorrect."/>
+            <wp:cNvGraphicFramePr>
+              <a:graphicFrameLocks xmlns:a="http://schemas.openxmlformats.org/drawingml/2006/main" noChangeAspect="1"/>
+            </wp:cNvGraphicFramePr>
+            <a:graphic xmlns:a="http://schemas.openxmlformats.org/drawingml/2006/main">
+              <a:graphicData uri="http://schemas.openxmlformats.org/drawingml/2006/picture">
+                <pic:pic xmlns:pic="http://schemas.openxmlformats.org/drawingml/2006/picture">
+                  <pic:nvPicPr>
+                    <pic:cNvPr id="230635734" name="Picture 1" descr="A screenshot of a computer&#10;&#10;AI-generated content may be incorrect."/>
+                    <pic:cNvPicPr/>
+                  </pic:nvPicPr>
+                  <pic:blipFill>
+                    <a:blip r:embed="rId66"/>
+                    <a:stretch>
+                      <a:fillRect/>
+                    </a:stretch>
+                  </pic:blipFill>
+                  <pic:spPr>
+                    <a:xfrm>
+                      <a:off x="0" y="0"/>
+                      <a:ext cx="5943600" cy="1586230"/>
+                    </a:xfrm>
+                    <a:prstGeom prst="rect">
+                      <a:avLst/>
+                    </a:prstGeom>
+                  </pic:spPr>
+                </pic:pic>
+              </a:graphicData>
+            </a:graphic>
+          </wp:inline>
+        </w:drawing>
+      </w:r>
+    </w:p>
+    <w:p>
+      <w:pPr>
         <w:pStyle w:val="ListParagraph"/>
         <w:numPr>
           <w:ilvl w:val="0"/>
@@ -18224,7 +18507,6 @@
         </w:numPr>
       </w:pPr>
       <w:r>
-        <w:lastRenderedPageBreak/>
         <w:t xml:space="preserve">Now run the image in a new container by clicking on the Run arrow in Docker Desktop. Note that you may have to manually enter </w:t>
       </w:r>
       <w:r>
@@ -18232,6 +18514,45 @@
       </w:r>
       <w:r>
         <w:t xml:space="preserve"> number 3000 for the front-end service app when starting the container.</w:t>
+      </w:r>
+    </w:p>
+    <w:p>
+      <w:r>
+        <w:drawing>
+          <wp:inline distT="0" distB="0" distL="0" distR="0" wp14:anchorId="0495A6E1" wp14:editId="50059CF5">
+            <wp:extent cx="5943600" cy="1461770"/>
+            <wp:effectExtent l="0" t="0" r="0" b="5080"/>
+            <wp:docPr id="279253807" name="Picture 1" descr="A black background with white text&#10;&#10;AI-generated content may be incorrect."/>
+            <wp:cNvGraphicFramePr>
+              <a:graphicFrameLocks xmlns:a="http://schemas.openxmlformats.org/drawingml/2006/main" noChangeAspect="1"/>
+            </wp:cNvGraphicFramePr>
+            <a:graphic xmlns:a="http://schemas.openxmlformats.org/drawingml/2006/main">
+              <a:graphicData uri="http://schemas.openxmlformats.org/drawingml/2006/picture">
+                <pic:pic xmlns:pic="http://schemas.openxmlformats.org/drawingml/2006/picture">
+                  <pic:nvPicPr>
+                    <pic:cNvPr id="279253807" name="Picture 1" descr="A black background with white text&#10;&#10;AI-generated content may be incorrect."/>
+                    <pic:cNvPicPr/>
+                  </pic:nvPicPr>
+                  <pic:blipFill>
+                    <a:blip r:embed="rId67"/>
+                    <a:stretch>
+                      <a:fillRect/>
+                    </a:stretch>
+                  </pic:blipFill>
+                  <pic:spPr>
+                    <a:xfrm>
+                      <a:off x="0" y="0"/>
+                      <a:ext cx="5943600" cy="1461770"/>
+                    </a:xfrm>
+                    <a:prstGeom prst="rect">
+                      <a:avLst/>
+                    </a:prstGeom>
+                  </pic:spPr>
+                </pic:pic>
+              </a:graphicData>
+            </a:graphic>
+          </wp:inline>
+        </w:drawing>
       </w:r>
     </w:p>
     <w:p>
@@ -18255,7 +18576,7 @@
                     <pic:cNvPicPr/>
                   </pic:nvPicPr>
                   <pic:blipFill>
-                    <a:blip r:embed="rId61"/>
+                    <a:blip r:embed="rId68"/>
                     <a:stretch>
                       <a:fillRect/>
                     </a:stretch>
@@ -18305,7 +18626,7 @@
       <w:r>
         <w:t xml:space="preserve"> app is running on port 3000 and you can verify that by pointing your browser to: </w:t>
       </w:r>
-      <w:hyperlink r:id="rId62" w:history="1">
+      <w:hyperlink r:id="rId69" w:history="1">
         <w:r>
           <w:rPr>
             <w:rStyle w:val="Hyperlink"/>
@@ -18318,6 +18639,46 @@
       </w:r>
     </w:p>
     <w:p>
+      <w:r>
+        <w:lastRenderedPageBreak/>
+        <w:drawing>
+          <wp:inline distT="0" distB="0" distL="0" distR="0" wp14:anchorId="168DD8BE" wp14:editId="2BA751D8">
+            <wp:extent cx="5258534" cy="6068272"/>
+            <wp:effectExtent l="0" t="0" r="0" b="8890"/>
+            <wp:docPr id="1635751013" name="Picture 1" descr="A screenshot of a phone&#10;&#10;AI-generated content may be incorrect."/>
+            <wp:cNvGraphicFramePr>
+              <a:graphicFrameLocks xmlns:a="http://schemas.openxmlformats.org/drawingml/2006/main" noChangeAspect="1"/>
+            </wp:cNvGraphicFramePr>
+            <a:graphic xmlns:a="http://schemas.openxmlformats.org/drawingml/2006/main">
+              <a:graphicData uri="http://schemas.openxmlformats.org/drawingml/2006/picture">
+                <pic:pic xmlns:pic="http://schemas.openxmlformats.org/drawingml/2006/picture">
+                  <pic:nvPicPr>
+                    <pic:cNvPr id="1635751013" name="Picture 1" descr="A screenshot of a phone&#10;&#10;AI-generated content may be incorrect."/>
+                    <pic:cNvPicPr/>
+                  </pic:nvPicPr>
+                  <pic:blipFill>
+                    <a:blip r:embed="rId70"/>
+                    <a:stretch>
+                      <a:fillRect/>
+                    </a:stretch>
+                  </pic:blipFill>
+                  <pic:spPr>
+                    <a:xfrm>
+                      <a:off x="0" y="0"/>
+                      <a:ext cx="5258534" cy="6068272"/>
+                    </a:xfrm>
+                    <a:prstGeom prst="rect">
+                      <a:avLst/>
+                    </a:prstGeom>
+                  </pic:spPr>
+                </pic:pic>
+              </a:graphicData>
+            </a:graphic>
+          </wp:inline>
+        </w:drawing>
+      </w:r>
+    </w:p>
+    <w:p>
       <w:pPr>
         <w:pStyle w:val="ListParagraph"/>
         <w:numPr>
@@ -18369,6 +18730,7 @@
         <w:rPr>
           <w:noProof/>
         </w:rPr>
+        <w:lastRenderedPageBreak/>
         <w:drawing>
           <wp:inline distT="0" distB="0" distL="0" distR="0" wp14:anchorId="578FDFEC" wp14:editId="1E2BF1B2">
             <wp:extent cx="5943600" cy="2846705"/>
@@ -18385,7 +18747,7 @@
                     <pic:cNvPicPr/>
                   </pic:nvPicPr>
                   <pic:blipFill>
-                    <a:blip r:embed="rId63"/>
+                    <a:blip r:embed="rId71"/>
                     <a:stretch>
                       <a:fillRect/>
                     </a:stretch>
@@ -18433,6 +18795,48 @@
     </w:p>
     <w:p>
       <w:pPr>
+        <w:jc w:val="both"/>
+      </w:pPr>
+      <w:r>
+        <w:drawing>
+          <wp:inline distT="0" distB="0" distL="0" distR="0" wp14:anchorId="6B0336CB" wp14:editId="0C4C17ED">
+            <wp:extent cx="5943600" cy="759460"/>
+            <wp:effectExtent l="0" t="0" r="0" b="2540"/>
+            <wp:docPr id="1107833522" name="Picture 1" descr="A screenshot of a video game&#10;&#10;AI-generated content may be incorrect."/>
+            <wp:cNvGraphicFramePr>
+              <a:graphicFrameLocks xmlns:a="http://schemas.openxmlformats.org/drawingml/2006/main" noChangeAspect="1"/>
+            </wp:cNvGraphicFramePr>
+            <a:graphic xmlns:a="http://schemas.openxmlformats.org/drawingml/2006/main">
+              <a:graphicData uri="http://schemas.openxmlformats.org/drawingml/2006/picture">
+                <pic:pic xmlns:pic="http://schemas.openxmlformats.org/drawingml/2006/picture">
+                  <pic:nvPicPr>
+                    <pic:cNvPr id="1107833522" name="Picture 1" descr="A screenshot of a video game&#10;&#10;AI-generated content may be incorrect."/>
+                    <pic:cNvPicPr/>
+                  </pic:nvPicPr>
+                  <pic:blipFill>
+                    <a:blip r:embed="rId72"/>
+                    <a:stretch>
+                      <a:fillRect/>
+                    </a:stretch>
+                  </pic:blipFill>
+                  <pic:spPr>
+                    <a:xfrm>
+                      <a:off x="0" y="0"/>
+                      <a:ext cx="5943600" cy="759460"/>
+                    </a:xfrm>
+                    <a:prstGeom prst="rect">
+                      <a:avLst/>
+                    </a:prstGeom>
+                  </pic:spPr>
+                </pic:pic>
+              </a:graphicData>
+            </a:graphic>
+          </wp:inline>
+        </w:drawing>
+      </w:r>
+    </w:p>
+    <w:p>
+      <w:pPr>
         <w:pStyle w:val="ListParagraph"/>
         <w:ind w:left="0"/>
       </w:pPr>
@@ -18440,7 +18844,6 @@
         <w:rPr>
           <w:noProof/>
         </w:rPr>
-        <w:lastRenderedPageBreak/>
         <w:drawing>
           <wp:inline distT="0" distB="0" distL="0" distR="0" wp14:anchorId="6FCDF7F2" wp14:editId="1121B6FA">
             <wp:extent cx="5943600" cy="979170"/>
@@ -18457,7 +18860,7 @@
                     <pic:cNvPicPr/>
                   </pic:nvPicPr>
                   <pic:blipFill>
-                    <a:blip r:embed="rId64"/>
+                    <a:blip r:embed="rId73"/>
                     <a:stretch>
                       <a:fillRect/>
                     </a:stretch>
@@ -18727,6 +19130,91 @@
       </w:r>
     </w:p>
     <w:p>
+      <w:pPr>
+        <w:jc w:val="both"/>
+      </w:pPr>
+      <w:r>
+        <w:lastRenderedPageBreak/>
+        <w:drawing>
+          <wp:inline distT="0" distB="0" distL="0" distR="0" wp14:anchorId="6E84B895" wp14:editId="3BCA74C9">
+            <wp:extent cx="2210108" cy="1905266"/>
+            <wp:effectExtent l="0" t="0" r="0" b="0"/>
+            <wp:docPr id="421930724" name="Picture 1" descr="A screenshot of a computer&#10;&#10;AI-generated content may be incorrect."/>
+            <wp:cNvGraphicFramePr>
+              <a:graphicFrameLocks xmlns:a="http://schemas.openxmlformats.org/drawingml/2006/main" noChangeAspect="1"/>
+            </wp:cNvGraphicFramePr>
+            <a:graphic xmlns:a="http://schemas.openxmlformats.org/drawingml/2006/main">
+              <a:graphicData uri="http://schemas.openxmlformats.org/drawingml/2006/picture">
+                <pic:pic xmlns:pic="http://schemas.openxmlformats.org/drawingml/2006/picture">
+                  <pic:nvPicPr>
+                    <pic:cNvPr id="421930724" name="Picture 1" descr="A screenshot of a computer&#10;&#10;AI-generated content may be incorrect."/>
+                    <pic:cNvPicPr/>
+                  </pic:nvPicPr>
+                  <pic:blipFill>
+                    <a:blip r:embed="rId74"/>
+                    <a:stretch>
+                      <a:fillRect/>
+                    </a:stretch>
+                  </pic:blipFill>
+                  <pic:spPr>
+                    <a:xfrm>
+                      <a:off x="0" y="0"/>
+                      <a:ext cx="2210108" cy="1905266"/>
+                    </a:xfrm>
+                    <a:prstGeom prst="rect">
+                      <a:avLst/>
+                    </a:prstGeom>
+                  </pic:spPr>
+                </pic:pic>
+              </a:graphicData>
+            </a:graphic>
+          </wp:inline>
+        </w:drawing>
+      </w:r>
+    </w:p>
+    <w:p>
+      <w:pPr>
+        <w:jc w:val="both"/>
+      </w:pPr>
+      <w:r>
+        <w:drawing>
+          <wp:inline distT="0" distB="0" distL="0" distR="0" wp14:anchorId="70CC3678" wp14:editId="622558CC">
+            <wp:extent cx="5943600" cy="5841365"/>
+            <wp:effectExtent l="0" t="0" r="0" b="6985"/>
+            <wp:docPr id="1526393228" name="Picture 1" descr="A screenshot of a computer&#10;&#10;AI-generated content may be incorrect."/>
+            <wp:cNvGraphicFramePr>
+              <a:graphicFrameLocks xmlns:a="http://schemas.openxmlformats.org/drawingml/2006/main" noChangeAspect="1"/>
+            </wp:cNvGraphicFramePr>
+            <a:graphic xmlns:a="http://schemas.openxmlformats.org/drawingml/2006/main">
+              <a:graphicData uri="http://schemas.openxmlformats.org/drawingml/2006/picture">
+                <pic:pic xmlns:pic="http://schemas.openxmlformats.org/drawingml/2006/picture">
+                  <pic:nvPicPr>
+                    <pic:cNvPr id="1526393228" name="Picture 1" descr="A screenshot of a computer&#10;&#10;AI-generated content may be incorrect."/>
+                    <pic:cNvPicPr/>
+                  </pic:nvPicPr>
+                  <pic:blipFill>
+                    <a:blip r:embed="rId75"/>
+                    <a:stretch>
+                      <a:fillRect/>
+                    </a:stretch>
+                  </pic:blipFill>
+                  <pic:spPr>
+                    <a:xfrm>
+                      <a:off x="0" y="0"/>
+                      <a:ext cx="5943600" cy="5841365"/>
+                    </a:xfrm>
+                    <a:prstGeom prst="rect">
+                      <a:avLst/>
+                    </a:prstGeom>
+                  </pic:spPr>
+                </pic:pic>
+              </a:graphicData>
+            </a:graphic>
+          </wp:inline>
+        </w:drawing>
+      </w:r>
+    </w:p>
+    <w:p>
       <w:r>
         <w:t>Alternatively, you can launch the docker container from the command line as follows:</w:t>
       </w:r>
@@ -18741,6 +19229,7 @@
         <w:rPr>
           <w:rFonts w:ascii="Consolas" w:hAnsi="Consolas"/>
         </w:rPr>
+        <w:lastRenderedPageBreak/>
         <w:t xml:space="preserve">docker run -p 3000:3000 -e </w:t>
       </w:r>
       <w:r>
@@ -18822,7 +19311,7 @@
       </w:r>
     </w:p>
     <w:sectPr>
-      <w:footerReference w:type="default" r:id="rId65"/>
+      <w:footerReference w:type="default" r:id="rId76"/>
       <w:pgSz w:w="12240" w:h="15840"/>
       <w:pgMar w:top="1440" w:right="1440" w:bottom="1440" w:left="1440" w:header="720" w:footer="720" w:gutter="0"/>
       <w:cols w:space="720"/>

</xml_diff>